<commit_message>
edits to report draft
</commit_message>
<xml_diff>
--- a/Report_Outline_Draft.docx
+++ b/Report_Outline_Draft.docx
@@ -16,31 +16,7 @@
         </w:numPr>
       </w:pPr>
       <w:r>
-        <w:t>Describe the relevant aspects of football</w:t>
-      </w:r>
-    </w:p>
-    <w:p>
-      <w:pPr>
-        <w:pStyle w:val="ListParagraph"/>
-        <w:numPr>
-          <w:ilvl w:val="1"/>
-          <w:numId w:val="1"/>
-        </w:numPr>
-      </w:pPr>
-      <w:r>
-        <w:t>How many games are played in the year</w:t>
-      </w:r>
-    </w:p>
-    <w:p>
-      <w:pPr>
-        <w:pStyle w:val="ListParagraph"/>
-        <w:numPr>
-          <w:ilvl w:val="1"/>
-          <w:numId w:val="1"/>
-        </w:numPr>
-      </w:pPr>
-      <w:r>
-        <w:t>How the games are broken up by week</w:t>
+        <w:t>What is the purpose of this analysis?</w:t>
       </w:r>
     </w:p>
     <w:p>
@@ -51,254 +27,290 @@
           <w:numId w:val="1"/>
         </w:numPr>
       </w:pPr>
-      <w:r>
-        <w:t>Describe each model</w:t>
-      </w:r>
-    </w:p>
-    <w:p>
-      <w:pPr>
-        <w:pStyle w:val="ListParagraph"/>
-        <w:numPr>
-          <w:ilvl w:val="1"/>
-          <w:numId w:val="1"/>
-        </w:numPr>
-      </w:pPr>
-      <w:r>
-        <w:t>Amos (Trevor Bischoff)</w:t>
-      </w:r>
-    </w:p>
-    <w:p>
-      <w:pPr>
-        <w:pStyle w:val="ListParagraph"/>
-        <w:numPr>
-          <w:ilvl w:val="1"/>
-          <w:numId w:val="1"/>
-        </w:numPr>
-      </w:pPr>
-      <w:r>
-        <w:t>Elo (Five-Thirty-Eight)</w:t>
-      </w:r>
-    </w:p>
-    <w:p>
-      <w:pPr>
-        <w:pStyle w:val="ListParagraph"/>
-        <w:numPr>
-          <w:ilvl w:val="1"/>
-          <w:numId w:val="1"/>
-        </w:numPr>
-      </w:pPr>
-      <w:r>
-        <w:t>Bing (Microsoft)</w:t>
-      </w:r>
-    </w:p>
-    <w:p>
-      <w:pPr>
-        <w:pStyle w:val="ListParagraph"/>
-        <w:numPr>
-          <w:ilvl w:val="1"/>
-          <w:numId w:val="1"/>
-        </w:numPr>
-      </w:pPr>
-      <w:r>
-        <w:t>Football Power Index (ESPN)</w:t>
-      </w:r>
-    </w:p>
-    <w:p>
-      <w:pPr>
-        <w:pStyle w:val="ListParagraph"/>
-        <w:numPr>
-          <w:ilvl w:val="2"/>
-          <w:numId w:val="1"/>
-        </w:numPr>
-      </w:pPr>
-      <w:r>
-        <w:t>Company</w:t>
-      </w:r>
-    </w:p>
-    <w:p>
-      <w:pPr>
-        <w:pStyle w:val="ListParagraph"/>
-        <w:numPr>
-          <w:ilvl w:val="2"/>
-          <w:numId w:val="1"/>
-        </w:numPr>
-      </w:pPr>
-      <w:r>
-        <w:t>Creation date</w:t>
-      </w:r>
-    </w:p>
-    <w:p>
-      <w:pPr>
-        <w:pStyle w:val="ListParagraph"/>
-        <w:numPr>
-          <w:ilvl w:val="0"/>
-          <w:numId w:val="1"/>
-        </w:numPr>
-      </w:pPr>
-      <w:r>
-        <w:t>Describe the initial dataset</w:t>
-      </w:r>
-    </w:p>
-    <w:p>
-      <w:pPr>
-        <w:pStyle w:val="ListParagraph"/>
-        <w:numPr>
-          <w:ilvl w:val="1"/>
-          <w:numId w:val="1"/>
-        </w:numPr>
-      </w:pPr>
-      <w:r>
-        <w:t>Identify which model performed overall the best</w:t>
-      </w:r>
-    </w:p>
-    <w:p>
-      <w:pPr>
-        <w:pStyle w:val="ListParagraph"/>
-        <w:numPr>
-          <w:ilvl w:val="1"/>
-          <w:numId w:val="1"/>
-        </w:numPr>
-      </w:pPr>
-      <w:r>
-        <w:t>Show week-by-week performance of each model</w:t>
-      </w:r>
-    </w:p>
-    <w:p>
-      <w:pPr>
-        <w:pStyle w:val="ListParagraph"/>
-        <w:numPr>
-          <w:ilvl w:val="1"/>
-          <w:numId w:val="1"/>
-        </w:numPr>
-      </w:pPr>
-      <w:r>
-        <w:t>Identify outliers in the data (week 7 and week 10)</w:t>
-      </w:r>
-    </w:p>
-    <w:p>
-      <w:pPr>
-        <w:pStyle w:val="ListParagraph"/>
-        <w:numPr>
-          <w:ilvl w:val="1"/>
-          <w:numId w:val="1"/>
-        </w:numPr>
-      </w:pPr>
-      <w:r>
-        <w:t>Describe each model’s success in the ranges of 50-59, 60-69, 70-79, and 80-100</w:t>
-      </w:r>
-    </w:p>
-    <w:p>
-      <w:pPr>
-        <w:pStyle w:val="ListParagraph"/>
-        <w:numPr>
-          <w:ilvl w:val="2"/>
-          <w:numId w:val="1"/>
-        </w:numPr>
-      </w:pPr>
-      <w:r>
-        <w:t>Explain why this is important for the simulation and how the simulation will also identify the highest ROI for each percentage</w:t>
-      </w:r>
-    </w:p>
-    <w:p>
-      <w:pPr>
-        <w:pStyle w:val="ListParagraph"/>
-        <w:numPr>
-          <w:ilvl w:val="0"/>
-          <w:numId w:val="1"/>
-        </w:numPr>
-      </w:pPr>
-      <w:r>
-        <w:t>Explain moneyline gambling</w:t>
-      </w:r>
-    </w:p>
-    <w:p>
-      <w:pPr>
-        <w:pStyle w:val="ListParagraph"/>
-        <w:numPr>
-          <w:ilvl w:val="1"/>
-          <w:numId w:val="1"/>
-        </w:numPr>
-      </w:pPr>
-      <w:r>
-        <w:t>Describe how it works</w:t>
-      </w:r>
-    </w:p>
-    <w:p>
-      <w:pPr>
-        <w:pStyle w:val="ListParagraph"/>
-        <w:numPr>
-          <w:ilvl w:val="1"/>
-          <w:numId w:val="1"/>
-        </w:numPr>
-      </w:pPr>
-      <w:r>
-        <w:t>Explain why it is relevant</w:t>
-      </w:r>
-    </w:p>
-    <w:p>
-      <w:pPr>
-        <w:pStyle w:val="ListParagraph"/>
-        <w:numPr>
-          <w:ilvl w:val="2"/>
-          <w:numId w:val="1"/>
-        </w:numPr>
-      </w:pPr>
-      <w:r>
-        <w:t>A model can have the highest overall success</w:t>
-      </w:r>
-      <w:r>
-        <w:t>, but if it loses on the games that have high moneyline bets then it may not have the highest ROI</w:t>
-      </w:r>
-    </w:p>
-    <w:p>
-      <w:pPr>
-        <w:pStyle w:val="ListParagraph"/>
-        <w:numPr>
-          <w:ilvl w:val="0"/>
-          <w:numId w:val="1"/>
-        </w:numPr>
-      </w:pPr>
-      <w:r>
-        <w:t>Explain the simulation</w:t>
-      </w:r>
-    </w:p>
-    <w:p>
-      <w:pPr>
-        <w:pStyle w:val="ListParagraph"/>
-        <w:numPr>
-          <w:ilvl w:val="1"/>
-          <w:numId w:val="1"/>
-        </w:numPr>
-      </w:pPr>
-      <w:r>
-        <w:t>Describe what the goal of the simulation is to find</w:t>
-      </w:r>
-    </w:p>
-    <w:p>
-      <w:pPr>
-        <w:pStyle w:val="ListParagraph"/>
-        <w:numPr>
-          <w:ilvl w:val="1"/>
-          <w:numId w:val="1"/>
-        </w:numPr>
-      </w:pPr>
-      <w:r>
-        <w:t>Describe how the simulation works</w:t>
-      </w:r>
-    </w:p>
-    <w:p>
-      <w:pPr>
-        <w:pStyle w:val="ListParagraph"/>
-        <w:numPr>
-          <w:ilvl w:val="0"/>
-          <w:numId w:val="1"/>
-        </w:numPr>
-      </w:pPr>
-      <w:r>
-        <w:t>Show results of simulation</w:t>
-      </w:r>
       <w:bookmarkStart w:id="0" w:name="_GoBack"/>
       <w:bookmarkEnd w:id="0"/>
+      <w:r>
+        <w:t>Describe the relevant aspects of football</w:t>
+      </w:r>
+    </w:p>
+    <w:p>
+      <w:pPr>
+        <w:pStyle w:val="ListParagraph"/>
+        <w:numPr>
+          <w:ilvl w:val="1"/>
+          <w:numId w:val="1"/>
+        </w:numPr>
+      </w:pPr>
+      <w:r>
+        <w:t>How many games are played in the year</w:t>
+      </w:r>
+    </w:p>
+    <w:p>
+      <w:pPr>
+        <w:pStyle w:val="ListParagraph"/>
+        <w:numPr>
+          <w:ilvl w:val="1"/>
+          <w:numId w:val="1"/>
+        </w:numPr>
+      </w:pPr>
+      <w:r>
+        <w:t>How the games are broken up by week</w:t>
+      </w:r>
+    </w:p>
+    <w:p>
+      <w:pPr>
+        <w:pStyle w:val="ListParagraph"/>
+        <w:numPr>
+          <w:ilvl w:val="0"/>
+          <w:numId w:val="1"/>
+        </w:numPr>
+      </w:pPr>
+      <w:r>
+        <w:t>Describe each model</w:t>
+      </w:r>
+    </w:p>
+    <w:p>
+      <w:pPr>
+        <w:pStyle w:val="ListParagraph"/>
+        <w:numPr>
+          <w:ilvl w:val="1"/>
+          <w:numId w:val="1"/>
+        </w:numPr>
+      </w:pPr>
+      <w:r>
+        <w:t>Amos (Trevor Bischoff)</w:t>
+      </w:r>
+    </w:p>
+    <w:p>
+      <w:pPr>
+        <w:pStyle w:val="ListParagraph"/>
+        <w:numPr>
+          <w:ilvl w:val="1"/>
+          <w:numId w:val="1"/>
+        </w:numPr>
+      </w:pPr>
+      <w:r>
+        <w:t>Elo (Five-Thirty-Eight)</w:t>
+      </w:r>
+    </w:p>
+    <w:p>
+      <w:pPr>
+        <w:pStyle w:val="ListParagraph"/>
+        <w:numPr>
+          <w:ilvl w:val="1"/>
+          <w:numId w:val="1"/>
+        </w:numPr>
+      </w:pPr>
+      <w:r>
+        <w:t>Bing (Microsoft)</w:t>
+      </w:r>
+    </w:p>
+    <w:p>
+      <w:pPr>
+        <w:pStyle w:val="ListParagraph"/>
+        <w:numPr>
+          <w:ilvl w:val="1"/>
+          <w:numId w:val="1"/>
+        </w:numPr>
+      </w:pPr>
+      <w:r>
+        <w:t>Football Power Index (ESPN)</w:t>
+      </w:r>
+    </w:p>
+    <w:p>
+      <w:pPr>
+        <w:pStyle w:val="ListParagraph"/>
+        <w:numPr>
+          <w:ilvl w:val="2"/>
+          <w:numId w:val="1"/>
+        </w:numPr>
+      </w:pPr>
+      <w:r>
+        <w:t>Company</w:t>
+      </w:r>
+    </w:p>
+    <w:p>
+      <w:pPr>
+        <w:pStyle w:val="ListParagraph"/>
+        <w:numPr>
+          <w:ilvl w:val="2"/>
+          <w:numId w:val="1"/>
+        </w:numPr>
+      </w:pPr>
+      <w:r>
+        <w:t>Creation date</w:t>
+      </w:r>
+    </w:p>
+    <w:p>
+      <w:pPr>
+        <w:pStyle w:val="ListParagraph"/>
+        <w:numPr>
+          <w:ilvl w:val="0"/>
+          <w:numId w:val="1"/>
+        </w:numPr>
+      </w:pPr>
+      <w:r>
+        <w:t>Describe the initial dataset</w:t>
+      </w:r>
+    </w:p>
+    <w:p>
+      <w:pPr>
+        <w:pStyle w:val="ListParagraph"/>
+        <w:numPr>
+          <w:ilvl w:val="1"/>
+          <w:numId w:val="1"/>
+        </w:numPr>
+      </w:pPr>
+      <w:r>
+        <w:t>Identify which model performed overall the best</w:t>
+      </w:r>
+    </w:p>
+    <w:p>
+      <w:pPr>
+        <w:pStyle w:val="ListParagraph"/>
+        <w:numPr>
+          <w:ilvl w:val="1"/>
+          <w:numId w:val="1"/>
+        </w:numPr>
+      </w:pPr>
+      <w:r>
+        <w:t>Show week-by-week performance of each model</w:t>
+      </w:r>
+    </w:p>
+    <w:p>
+      <w:pPr>
+        <w:pStyle w:val="ListParagraph"/>
+        <w:numPr>
+          <w:ilvl w:val="1"/>
+          <w:numId w:val="1"/>
+        </w:numPr>
+      </w:pPr>
+      <w:r>
+        <w:t>Identify outliers in the data (week 7 and week 10)</w:t>
+      </w:r>
+    </w:p>
+    <w:p>
+      <w:pPr>
+        <w:pStyle w:val="ListParagraph"/>
+        <w:numPr>
+          <w:ilvl w:val="1"/>
+          <w:numId w:val="1"/>
+        </w:numPr>
+      </w:pPr>
+      <w:r>
+        <w:t>Describe each model’s success in the ranges of 50-59, 60-69, 70-79, and 80-100</w:t>
+      </w:r>
+    </w:p>
+    <w:p>
+      <w:pPr>
+        <w:pStyle w:val="ListParagraph"/>
+        <w:numPr>
+          <w:ilvl w:val="2"/>
+          <w:numId w:val="1"/>
+        </w:numPr>
+      </w:pPr>
+      <w:r>
+        <w:t>Explain why this is important for the simulation and how the simulation will also identify the highest ROI for each percentage</w:t>
+      </w:r>
+    </w:p>
+    <w:p>
+      <w:pPr>
+        <w:pStyle w:val="ListParagraph"/>
+        <w:numPr>
+          <w:ilvl w:val="0"/>
+          <w:numId w:val="1"/>
+        </w:numPr>
+      </w:pPr>
+      <w:r>
+        <w:t>Explain moneyline gambling</w:t>
+      </w:r>
+    </w:p>
+    <w:p>
+      <w:pPr>
+        <w:pStyle w:val="ListParagraph"/>
+        <w:numPr>
+          <w:ilvl w:val="1"/>
+          <w:numId w:val="1"/>
+        </w:numPr>
+      </w:pPr>
+      <w:r>
+        <w:t>Describe how it works</w:t>
+      </w:r>
+    </w:p>
+    <w:p>
+      <w:pPr>
+        <w:pStyle w:val="ListParagraph"/>
+        <w:numPr>
+          <w:ilvl w:val="1"/>
+          <w:numId w:val="1"/>
+        </w:numPr>
+      </w:pPr>
+      <w:r>
+        <w:t>Explain why it is relevant</w:t>
+      </w:r>
+    </w:p>
+    <w:p>
+      <w:pPr>
+        <w:pStyle w:val="ListParagraph"/>
+        <w:numPr>
+          <w:ilvl w:val="2"/>
+          <w:numId w:val="1"/>
+        </w:numPr>
+      </w:pPr>
+      <w:r>
+        <w:t>A model can have the highest overall success</w:t>
+      </w:r>
+      <w:r>
+        <w:t>, but if it loses on the games that have high moneyline bets then it may not have the highest ROI</w:t>
+      </w:r>
+    </w:p>
+    <w:p>
+      <w:pPr>
+        <w:pStyle w:val="ListParagraph"/>
+        <w:numPr>
+          <w:ilvl w:val="0"/>
+          <w:numId w:val="1"/>
+        </w:numPr>
+      </w:pPr>
+      <w:r>
+        <w:t>Explain the simulation</w:t>
+      </w:r>
+    </w:p>
+    <w:p>
+      <w:pPr>
+        <w:pStyle w:val="ListParagraph"/>
+        <w:numPr>
+          <w:ilvl w:val="1"/>
+          <w:numId w:val="1"/>
+        </w:numPr>
+      </w:pPr>
+      <w:r>
+        <w:t>Describe what the goal of the simulation is to find</w:t>
+      </w:r>
+    </w:p>
+    <w:p>
+      <w:pPr>
+        <w:pStyle w:val="ListParagraph"/>
+        <w:numPr>
+          <w:ilvl w:val="1"/>
+          <w:numId w:val="1"/>
+        </w:numPr>
+      </w:pPr>
+      <w:r>
+        <w:t>Describe how the simulation works</w:t>
+      </w:r>
+    </w:p>
+    <w:p>
+      <w:pPr>
+        <w:pStyle w:val="ListParagraph"/>
+        <w:numPr>
+          <w:ilvl w:val="0"/>
+          <w:numId w:val="1"/>
+        </w:numPr>
+      </w:pPr>
+      <w:r>
+        <w:t>Show results of simulation</w:t>
+      </w:r>
     </w:p>
     <w:sectPr>
       <w:pgSz w:w="12240" w:h="15840"/>
@@ -315,7 +327,7 @@
   <w:abstractNum w:abstractNumId="0" w15:restartNumberingAfterBreak="0">
     <w:nsid w:val="06534830"/>
     <w:multiLevelType w:val="hybridMultilevel"/>
-    <w:tmpl w:val="1BB8C264"/>
+    <w:tmpl w:val="F8BCF678"/>
     <w:lvl w:ilvl="0" w:tplc="10090001">
       <w:start w:val="1"/>
       <w:numFmt w:val="bullet"/>

</xml_diff>